<commit_message>
Début utilisation du composant de navigation
</commit_message>
<xml_diff>
--- a/Ressources/Liens_internet.docx
+++ b/Ressources/Liens_internet.docx
@@ -1,6 +1,6 @@
 
 <file path=word/document.xml><?xml version="1.0" encoding="utf-8"?>
-<w:document xmlns:wpc="http://schemas.microsoft.com/office/word/2010/wordprocessingCanvas" xmlns:mo="http://schemas.microsoft.com/office/mac/office/2008/main" xmlns:mc="http://schemas.openxmlformats.org/markup-compatibility/2006" xmlns:mv="urn:schemas-microsoft-com:mac:vml" xmlns:o="urn:schemas-microsoft-com:office:office" xmlns:r="http://schemas.openxmlformats.org/officeDocument/2006/relationships" xmlns:m="http://schemas.openxmlformats.org/officeDocument/2006/math" xmlns:v="urn:schemas-microsoft-com:vml" xmlns:wp14="http://schemas.microsoft.com/office/word/2010/wordprocessingDrawing" xmlns:wp="http://schemas.openxmlformats.org/drawingml/2006/wordprocessingDrawing" xmlns:w10="urn:schemas-microsoft-com:office:word" xmlns:w="http://schemas.openxmlformats.org/wordprocessingml/2006/main" xmlns:w14="http://schemas.microsoft.com/office/word/2010/wordml" xmlns:w15="http://schemas.microsoft.com/office/word/2012/wordml" xmlns:wpg="http://schemas.microsoft.com/office/word/2010/wordprocessingGroup" xmlns:wpi="http://schemas.microsoft.com/office/word/2010/wordprocessingInk" xmlns:wne="http://schemas.microsoft.com/office/word/2006/wordml" xmlns:wps="http://schemas.microsoft.com/office/word/2010/wordprocessingShape" mc:Ignorable="w14 w15 wp14">
+<w:document xmlns:wpc="http://schemas.microsoft.com/office/word/2010/wordprocessingCanvas" xmlns:cx="http://schemas.microsoft.com/office/drawing/2014/chartex" xmlns:cx1="http://schemas.microsoft.com/office/drawing/2015/9/8/chartex" xmlns:cx2="http://schemas.microsoft.com/office/drawing/2015/10/21/chartex" xmlns:cx3="http://schemas.microsoft.com/office/drawing/2016/5/9/chartex" xmlns:cx4="http://schemas.microsoft.com/office/drawing/2016/5/10/chartex" xmlns:cx5="http://schemas.microsoft.com/office/drawing/2016/5/11/chartex" xmlns:cx6="http://schemas.microsoft.com/office/drawing/2016/5/12/chartex" xmlns:cx7="http://schemas.microsoft.com/office/drawing/2016/5/13/chartex" xmlns:cx8="http://schemas.microsoft.com/office/drawing/2016/5/14/chartex" xmlns:mc="http://schemas.openxmlformats.org/markup-compatibility/2006" xmlns:aink="http://schemas.microsoft.com/office/drawing/2016/ink" xmlns:am3d="http://schemas.microsoft.com/office/drawing/2017/model3d" xmlns:o="urn:schemas-microsoft-com:office:office" xmlns:r="http://schemas.openxmlformats.org/officeDocument/2006/relationships" xmlns:m="http://schemas.openxmlformats.org/officeDocument/2006/math" xmlns:v="urn:schemas-microsoft-com:vml" xmlns:wp14="http://schemas.microsoft.com/office/word/2010/wordprocessingDrawing" xmlns:wp="http://schemas.openxmlformats.org/drawingml/2006/wordprocessingDrawing" xmlns:w10="urn:schemas-microsoft-com:office:word" xmlns:w="http://schemas.openxmlformats.org/wordprocessingml/2006/main" xmlns:w14="http://schemas.microsoft.com/office/word/2010/wordml" xmlns:w15="http://schemas.microsoft.com/office/word/2012/wordml" xmlns:w16cex="http://schemas.microsoft.com/office/word/2018/wordml/cex" xmlns:w16cid="http://schemas.microsoft.com/office/word/2016/wordml/cid" xmlns:w16="http://schemas.microsoft.com/office/word/2018/wordml" xmlns:w16sdtdh="http://schemas.microsoft.com/office/word/2020/wordml/sdtdatahash" xmlns:w16se="http://schemas.microsoft.com/office/word/2015/wordml/symex" xmlns:wpg="http://schemas.microsoft.com/office/word/2010/wordprocessingGroup" xmlns:wpi="http://schemas.microsoft.com/office/word/2010/wordprocessingInk" xmlns:wne="http://schemas.microsoft.com/office/word/2006/wordml" xmlns:wps="http://schemas.microsoft.com/office/word/2010/wordprocessingShape" mc:Ignorable="w14 w15 w16se w16cid w16 w16cex w16sdtdh wp14">
   <w:body>
     <w:p>
       <w:pPr>
@@ -26,21 +26,7 @@
         <w:rPr>
           <w:u w:val="single"/>
         </w:rPr>
-        <w:t xml:space="preserve"> </w:t>
-      </w:r>
-      <w:proofErr w:type="spellStart"/>
-      <w:r>
-        <w:rPr>
-          <w:u w:val="single"/>
-        </w:rPr>
-        <w:t>Coroutines</w:t>
-      </w:r>
-      <w:proofErr w:type="spellEnd"/>
-      <w:r>
-        <w:rPr>
-          <w:u w:val="single"/>
-        </w:rPr>
-        <w:t xml:space="preserve"> dans votre application Android</w:t>
+        <w:t xml:space="preserve"> Coroutines dans votre application Android</w:t>
       </w:r>
     </w:p>
     <w:p>
@@ -60,19 +46,11 @@
           <w:u w:val="single"/>
         </w:rPr>
       </w:pPr>
-      <w:proofErr w:type="spellStart"/>
-      <w:r>
-        <w:rPr>
-          <w:u w:val="single"/>
-        </w:rPr>
-        <w:t>Coroutines</w:t>
-      </w:r>
-      <w:proofErr w:type="spellEnd"/>
-      <w:r>
-        <w:rPr>
-          <w:u w:val="single"/>
-        </w:rPr>
-        <w:t xml:space="preserve"> </w:t>
+      <w:r>
+        <w:rPr>
+          <w:u w:val="single"/>
+        </w:rPr>
+        <w:t xml:space="preserve">Coroutines </w:t>
       </w:r>
       <w:proofErr w:type="spellStart"/>
       <w:r>
@@ -152,7 +130,6 @@
           <w:u w:val="single"/>
         </w:rPr>
       </w:pPr>
-      <w:bookmarkStart w:id="0" w:name="_GoBack"/>
       <w:proofErr w:type="spellStart"/>
       <w:r>
         <w:rPr>
@@ -176,32 +153,50 @@
       </w:r>
       <w:proofErr w:type="spellEnd"/>
     </w:p>
-    <w:bookmarkEnd w:id="0"/>
     <w:p>
-      <w:r>
-        <w:fldChar w:fldCharType="begin"/>
-      </w:r>
-      <w:r>
-        <w:instrText xml:space="preserve"> HYPERLINK "</w:instrText>
-      </w:r>
-      <w:r>
-        <w:instrText>https://developer.android.com/topic/libraries/architecture/livedata#observe_livedata_objects</w:instrText>
-      </w:r>
-      <w:r>
-        <w:instrText xml:space="preserve">" </w:instrText>
-      </w:r>
-      <w:r>
-        <w:fldChar w:fldCharType="separate"/>
-      </w:r>
-      <w:r>
-        <w:rPr>
-          <w:rStyle w:val="Lienhypertexte"/>
-        </w:rPr>
-        <w:t>https://developer.android.com/topic/libraries/architecture/livedata#observe_livedata_objects</w:t>
-      </w:r>
-      <w:r>
-        <w:fldChar w:fldCharType="end"/>
-      </w:r>
+      <w:hyperlink r:id="rId7" w:history="1">
+        <w:r>
+          <w:rPr>
+            <w:rStyle w:val="Lienhypertexte"/>
+          </w:rPr>
+          <w:t>https://developer.android.com/topic/libraries/architecture/livedata#observe_livedata_objects</w:t>
+        </w:r>
+      </w:hyperlink>
+    </w:p>
+    <w:p/>
+    <w:p>
+      <w:pPr>
+        <w:rPr>
+          <w:u w:val="single"/>
+          <w:lang w:val="en-GB"/>
+        </w:rPr>
+      </w:pPr>
+      <w:r>
+        <w:rPr>
+          <w:u w:val="single"/>
+          <w:lang w:val="en-GB"/>
+        </w:rPr>
+        <w:t xml:space="preserve">How to Move Between Fragments Using the Navigation </w:t>
+      </w:r>
+      <w:proofErr w:type="gramStart"/>
+      <w:r>
+        <w:rPr>
+          <w:u w:val="single"/>
+          <w:lang w:val="en-GB"/>
+        </w:rPr>
+        <w:t>Component :</w:t>
+      </w:r>
+      <w:proofErr w:type="gramEnd"/>
+    </w:p>
+    <w:p>
+      <w:hyperlink r:id="rId8" w:history="1">
+        <w:r>
+          <w:rPr>
+            <w:rStyle w:val="Lienhypertexte"/>
+          </w:rPr>
+          <w:t>https://learntodroid.com/how-to-move-between-fragments-using-the-navigation-component/</w:t>
+        </w:r>
+      </w:hyperlink>
     </w:p>
     <w:p/>
     <w:p/>
@@ -216,7 +211,7 @@
 </file>
 
 <file path=word/styles.xml><?xml version="1.0" encoding="utf-8"?>
-<w:styles xmlns:mc="http://schemas.openxmlformats.org/markup-compatibility/2006" xmlns:r="http://schemas.openxmlformats.org/officeDocument/2006/relationships" xmlns:w="http://schemas.openxmlformats.org/wordprocessingml/2006/main" xmlns:w14="http://schemas.microsoft.com/office/word/2010/wordml" xmlns:w15="http://schemas.microsoft.com/office/word/2012/wordml" mc:Ignorable="w14 w15">
+<w:styles xmlns:mc="http://schemas.openxmlformats.org/markup-compatibility/2006" xmlns:r="http://schemas.openxmlformats.org/officeDocument/2006/relationships" xmlns:w="http://schemas.openxmlformats.org/wordprocessingml/2006/main" xmlns:w14="http://schemas.microsoft.com/office/word/2010/wordml" xmlns:w15="http://schemas.microsoft.com/office/word/2012/wordml" xmlns:w16cex="http://schemas.microsoft.com/office/word/2018/wordml/cex" xmlns:w16cid="http://schemas.microsoft.com/office/word/2016/wordml/cid" xmlns:w16="http://schemas.microsoft.com/office/word/2018/wordml" xmlns:w16sdtdh="http://schemas.microsoft.com/office/word/2020/wordml/sdtdatahash" xmlns:w16se="http://schemas.microsoft.com/office/word/2015/wordml/symex" mc:Ignorable="w14 w15 w16se w16cid w16 w16cex w16sdtdh">
   <w:docDefaults>
     <w:rPrDefault>
       <w:rPr>
@@ -232,7 +227,7 @@
       </w:pPr>
     </w:pPrDefault>
   </w:docDefaults>
-  <w:latentStyles w:defLockedState="0" w:defUIPriority="99" w:defSemiHidden="0" w:defUnhideWhenUsed="0" w:defQFormat="0" w:count="382">
+  <w:latentStyles w:defLockedState="0" w:defUIPriority="99" w:defSemiHidden="0" w:defUnhideWhenUsed="0" w:defQFormat="0" w:count="376">
     <w:lsdException w:name="Normal" w:uiPriority="0" w:qFormat="1"/>
     <w:lsdException w:name="heading 1" w:uiPriority="9" w:qFormat="1"/>
     <w:lsdException w:name="heading 2" w:semiHidden="1" w:uiPriority="9" w:unhideWhenUsed="1" w:qFormat="1"/>
@@ -611,6 +606,27 @@
     <w:name w:val="Normal"/>
     <w:qFormat/>
   </w:style>
+  <w:style w:type="paragraph" w:styleId="Titre1">
+    <w:name w:val="heading 1"/>
+    <w:basedOn w:val="Normal"/>
+    <w:link w:val="Titre1Car"/>
+    <w:uiPriority w:val="9"/>
+    <w:qFormat/>
+    <w:rsid w:val="00AF1596"/>
+    <w:pPr>
+      <w:spacing w:before="100" w:beforeAutospacing="1" w:after="100" w:afterAutospacing="1" w:line="240" w:lineRule="auto"/>
+      <w:outlineLvl w:val="0"/>
+    </w:pPr>
+    <w:rPr>
+      <w:rFonts w:ascii="Times New Roman" w:eastAsia="Times New Roman" w:hAnsi="Times New Roman" w:cs="Times New Roman"/>
+      <w:b/>
+      <w:bCs/>
+      <w:kern w:val="36"/>
+      <w:sz w:val="48"/>
+      <w:szCs w:val="48"/>
+      <w:lang w:eastAsia="fr-FR"/>
+    </w:rPr>
+  </w:style>
   <w:style w:type="character" w:default="1" w:styleId="Policepardfaut">
     <w:name w:val="Default Paragraph Font"/>
     <w:uiPriority w:val="1"/>
@@ -649,8 +665,8 @@
       <w:u w:val="single"/>
     </w:rPr>
   </w:style>
-  <w:style w:type="character" w:customStyle="1" w:styleId="UnresolvedMention">
-    <w:name w:val="Unresolved Mention"/>
+  <w:style w:type="character" w:customStyle="1" w:styleId="Mentionnonrsolue1">
+    <w:name w:val="Mention non résolue1"/>
     <w:basedOn w:val="Policepardfaut"/>
     <w:uiPriority w:val="99"/>
     <w:semiHidden/>
@@ -661,7 +677,7 @@
       <w:shd w:val="clear" w:color="auto" w:fill="E1DFDD"/>
     </w:rPr>
   </w:style>
-  <w:style w:type="character" w:styleId="Lienhypertextevisit">
+  <w:style w:type="character" w:styleId="Lienhypertextesuivivisit">
     <w:name w:val="FollowedHyperlink"/>
     <w:basedOn w:val="Policepardfaut"/>
     <w:uiPriority w:val="99"/>
@@ -671,6 +687,32 @@
     <w:rPr>
       <w:color w:val="954F72" w:themeColor="followedHyperlink"/>
       <w:u w:val="single"/>
+    </w:rPr>
+  </w:style>
+  <w:style w:type="character" w:styleId="Mentionnonrsolue">
+    <w:name w:val="Unresolved Mention"/>
+    <w:basedOn w:val="Policepardfaut"/>
+    <w:uiPriority w:val="99"/>
+    <w:rsid w:val="00AF1596"/>
+    <w:rPr>
+      <w:color w:val="605E5C"/>
+      <w:shd w:val="clear" w:color="auto" w:fill="E1DFDD"/>
+    </w:rPr>
+  </w:style>
+  <w:style w:type="character" w:customStyle="1" w:styleId="Titre1Car">
+    <w:name w:val="Titre 1 Car"/>
+    <w:basedOn w:val="Policepardfaut"/>
+    <w:link w:val="Titre1"/>
+    <w:uiPriority w:val="9"/>
+    <w:rsid w:val="00AF1596"/>
+    <w:rPr>
+      <w:rFonts w:ascii="Times New Roman" w:eastAsia="Times New Roman" w:hAnsi="Times New Roman" w:cs="Times New Roman"/>
+      <w:b/>
+      <w:bCs/>
+      <w:kern w:val="36"/>
+      <w:sz w:val="48"/>
+      <w:szCs w:val="48"/>
+      <w:lang w:eastAsia="fr-FR"/>
     </w:rPr>
   </w:style>
 </w:styles>

</xml_diff>

<commit_message>
Création fragment de la liste des jeux ;; Images des jeux chargés en BDD
</commit_message>
<xml_diff>
--- a/Ressources/Liens_internet.docx
+++ b/Ressources/Liens_internet.docx
@@ -130,28 +130,12 @@
           <w:u w:val="single"/>
         </w:rPr>
       </w:pPr>
-      <w:proofErr w:type="spellStart"/>
-      <w:r>
-        <w:rPr>
-          <w:u w:val="single"/>
-        </w:rPr>
-        <w:t>LiveData</w:t>
-      </w:r>
-      <w:proofErr w:type="spellEnd"/>
-      <w:r>
-        <w:rPr>
-          <w:u w:val="single"/>
-        </w:rPr>
-        <w:t xml:space="preserve"> </w:t>
-      </w:r>
-      <w:proofErr w:type="spellStart"/>
-      <w:r>
-        <w:rPr>
-          <w:u w:val="single"/>
-        </w:rPr>
-        <w:t>Overview</w:t>
-      </w:r>
-      <w:proofErr w:type="spellEnd"/>
+      <w:r>
+        <w:rPr>
+          <w:u w:val="single"/>
+        </w:rPr>
+        <w:t>Images en base :</w:t>
+      </w:r>
     </w:p>
     <w:p>
       <w:hyperlink r:id="rId7" w:history="1">
@@ -159,7 +143,7 @@
           <w:rPr>
             <w:rStyle w:val="Lienhypertexte"/>
           </w:rPr>
-          <w:t>https://developer.android.com/topic/libraries/architecture/livedata#observe_livedata_objects</w:t>
+          <w:t>https://www.youtube.com/watch?v=adGU0A80EJ0&amp;ab_channel=Stevdza-San</w:t>
         </w:r>
       </w:hyperlink>
     </w:p>
@@ -168,25 +152,14 @@
       <w:pPr>
         <w:rPr>
           <w:u w:val="single"/>
-          <w:lang w:val="en-GB"/>
-        </w:rPr>
-      </w:pPr>
-      <w:r>
-        <w:rPr>
-          <w:u w:val="single"/>
-          <w:lang w:val="en-GB"/>
-        </w:rPr>
-        <w:t xml:space="preserve">How to Move Between Fragments Using the Navigation </w:t>
-      </w:r>
-      <w:proofErr w:type="gramStart"/>
-      <w:r>
-        <w:rPr>
-          <w:u w:val="single"/>
-          <w:lang w:val="en-GB"/>
-        </w:rPr>
-        <w:t>Component :</w:t>
-      </w:r>
-      <w:proofErr w:type="gramEnd"/>
+        </w:rPr>
+      </w:pPr>
+      <w:r>
+        <w:rPr>
+          <w:u w:val="single"/>
+        </w:rPr>
+        <w:t>Convertir image en Bitmap :</w:t>
+      </w:r>
     </w:p>
     <w:p>
       <w:hyperlink r:id="rId8" w:history="1">
@@ -194,12 +167,112 @@
           <w:rPr>
             <w:rStyle w:val="Lienhypertexte"/>
           </w:rPr>
+          <w:t>https://www.youtube.com/watch?v=1t5saoBuZEE&amp;ab_channel=AndyBugs</w:t>
+        </w:r>
+      </w:hyperlink>
+    </w:p>
+    <w:p/>
+    <w:p>
+      <w:pPr>
+        <w:rPr>
+          <w:u w:val="single"/>
+          <w:lang w:val="en-GB"/>
+        </w:rPr>
+      </w:pPr>
+      <w:proofErr w:type="spellStart"/>
+      <w:r>
+        <w:rPr>
+          <w:u w:val="single"/>
+          <w:lang w:val="en-GB"/>
+        </w:rPr>
+        <w:t>LiveData</w:t>
+      </w:r>
+      <w:proofErr w:type="spellEnd"/>
+      <w:r>
+        <w:rPr>
+          <w:u w:val="single"/>
+          <w:lang w:val="en-GB"/>
+        </w:rPr>
+        <w:t xml:space="preserve"> Overview</w:t>
+      </w:r>
+    </w:p>
+    <w:p>
+      <w:pPr>
+        <w:rPr>
+          <w:lang w:val="en-GB"/>
+        </w:rPr>
+      </w:pPr>
+      <w:hyperlink r:id="rId9" w:anchor="observe_livedata_objects" w:history="1">
+        <w:r>
+          <w:rPr>
+            <w:rStyle w:val="Lienhypertexte"/>
+            <w:lang w:val="en-GB"/>
+          </w:rPr>
+          <w:t>https://developer.android.com/topic/libraries/architecture/livedata#observe_livedata_objects</w:t>
+        </w:r>
+      </w:hyperlink>
+    </w:p>
+    <w:p>
+      <w:pPr>
+        <w:rPr>
+          <w:lang w:val="en-GB"/>
+        </w:rPr>
+      </w:pPr>
+    </w:p>
+    <w:p>
+      <w:pPr>
+        <w:rPr>
+          <w:u w:val="single"/>
+          <w:lang w:val="en-GB"/>
+        </w:rPr>
+      </w:pPr>
+      <w:r>
+        <w:rPr>
+          <w:u w:val="single"/>
+          <w:lang w:val="en-GB"/>
+        </w:rPr>
+        <w:t xml:space="preserve">How to Move Between Fragments Using the Navigation </w:t>
+      </w:r>
+      <w:proofErr w:type="gramStart"/>
+      <w:r>
+        <w:rPr>
+          <w:u w:val="single"/>
+          <w:lang w:val="en-GB"/>
+        </w:rPr>
+        <w:t>Component :</w:t>
+      </w:r>
+      <w:proofErr w:type="gramEnd"/>
+    </w:p>
+    <w:p>
+      <w:pPr>
+        <w:rPr>
+          <w:lang w:val="en-GB"/>
+        </w:rPr>
+      </w:pPr>
+      <w:hyperlink r:id="rId10" w:history="1">
+        <w:r>
+          <w:rPr>
+            <w:rStyle w:val="Lienhypertexte"/>
+            <w:lang w:val="en-GB"/>
+          </w:rPr>
           <w:t>https://learntodroid.com/how-to-move-between-fragments-using-the-navigation-component/</w:t>
         </w:r>
       </w:hyperlink>
     </w:p>
-    <w:p/>
-    <w:p/>
+    <w:p>
+      <w:pPr>
+        <w:rPr>
+          <w:lang w:val="en-GB"/>
+        </w:rPr>
+      </w:pPr>
+    </w:p>
+    <w:p>
+      <w:pPr>
+        <w:rPr>
+          <w:lang w:val="en-GB"/>
+        </w:rPr>
+      </w:pPr>
+    </w:p>
     <w:sectPr>
       <w:pgSz w:w="11906" w:h="16838"/>
       <w:pgMar w:top="1417" w:right="1417" w:bottom="1417" w:left="1417" w:header="708" w:footer="708" w:gutter="0"/>

</xml_diff>